<commit_message>
added correct project folder
</commit_message>
<xml_diff>
--- a/Proposal Group Project.docx
+++ b/Proposal Group Project.docx
@@ -40,7 +40,25 @@
         <w:rPr>
           <w:lang w:val="en-GB"/>
         </w:rPr>
-        <w:t>One should be required to have any extensive background knowledge to understand the end-product of this project.</w:t>
+        <w:t>No</w:t>
+      </w:r>
+      <w:r>
+        <w:rPr>
+          <w:lang w:val="en-GB"/>
+        </w:rPr>
+        <w:t xml:space="preserve"> extensive background knowledge</w:t>
+      </w:r>
+      <w:r>
+        <w:rPr>
+          <w:lang w:val="en-GB"/>
+        </w:rPr>
+        <w:t xml:space="preserve"> should be required</w:t>
+      </w:r>
+      <w:r>
+        <w:rPr>
+          <w:lang w:val="en-GB"/>
+        </w:rPr>
+        <w:t xml:space="preserve"> to understand the end-product of this project.</w:t>
       </w:r>
     </w:p>
     <w:p>
@@ -79,13 +97,7 @@
         <w:rPr>
           <w:lang w:val="en-GB"/>
         </w:rPr>
-        <w:t>player</w:t>
-      </w:r>
-      <w:r>
-        <w:rPr>
-          <w:lang w:val="en-GB"/>
-        </w:rPr>
-        <w:t xml:space="preserve"> 2</w:t>
+        <w:t>player 2</w:t>
       </w:r>
       <w:r>
         <w:rPr>
@@ -109,13 +121,7 @@
         <w:rPr>
           <w:lang w:val="en-GB"/>
         </w:rPr>
-        <w:t xml:space="preserve"> game in which both players try shoot one another. Throughout the game multiple parameters such as accuracy, shots fired, rounds played, etc... will be registered</w:t>
-      </w:r>
-      <w:r>
-        <w:rPr>
-          <w:lang w:val="en-GB"/>
-        </w:rPr>
-        <w:t>.</w:t>
+        <w:t xml:space="preserve"> game in which both players try shoot one another. Throughout the game multiple parameters such as accuracy, shots fired, rounds played, etc... will be registered.</w:t>
       </w:r>
     </w:p>
     <w:p>
@@ -142,13 +148,7 @@
         <w:rPr>
           <w:lang w:val="en-GB"/>
         </w:rPr>
-        <w:t xml:space="preserve">Do players increase in capability </w:t>
-      </w:r>
-      <w:r>
-        <w:rPr>
-          <w:lang w:val="en-GB"/>
-        </w:rPr>
-        <w:t>over time</w:t>
+        <w:t>Do players increase in capability over time</w:t>
       </w:r>
       <w:r>
         <w:rPr>
@@ -223,6 +223,26 @@
           <w:lang w:val="en-GB"/>
         </w:rPr>
         <w:t>Luke Romano</w:t>
+      </w:r>
+      <w:r>
+        <w:rPr>
+          <w:lang w:val="en-GB"/>
+        </w:rPr>
+        <w:t xml:space="preserve"> – Previous experience with the </w:t>
+      </w:r>
+      <w:proofErr w:type="spellStart"/>
+      <w:r>
+        <w:rPr>
+          <w:lang w:val="en-GB"/>
+        </w:rPr>
+        <w:t>Pygame</w:t>
+      </w:r>
+      <w:proofErr w:type="spellEnd"/>
+      <w:r>
+        <w:rPr>
+          <w:lang w:val="en-GB"/>
+        </w:rPr>
+        <w:t xml:space="preserve"> library</w:t>
       </w:r>
       <w:r>
         <w:rPr>
@@ -391,7 +411,14 @@
           <w:highlight w:val="green"/>
           <w:lang w:val="en-GB"/>
         </w:rPr>
-        <w:t>ollecting and storing the various parameters for assessing player skill.</w:t>
+        <w:t xml:space="preserve">ollecting and storing the various </w:t>
+      </w:r>
+      <w:r>
+        <w:rPr>
+          <w:highlight w:val="yellow"/>
+          <w:lang w:val="en-GB"/>
+        </w:rPr>
+        <w:t>parameters for assessing player skill.</w:t>
       </w:r>
     </w:p>
     <w:p>
@@ -496,21 +523,7 @@
         <w:rPr>
           <w:lang w:val="en-GB"/>
         </w:rPr>
-        <w:t xml:space="preserve">After </w:t>
-      </w:r>
-      <w:proofErr w:type="gramStart"/>
-      <w:r>
-        <w:rPr>
-          <w:lang w:val="en-GB"/>
-        </w:rPr>
-        <w:t>a round</w:t>
-      </w:r>
-      <w:proofErr w:type="gramEnd"/>
-      <w:r>
-        <w:rPr>
-          <w:lang w:val="en-GB"/>
-        </w:rPr>
-        <w:t xml:space="preserve"> the players will be presented with the parameters that made up their performance</w:t>
+        <w:t>After a round the players will be presented with the parameters that made up their performance</w:t>
       </w:r>
     </w:p>
     <w:p>

</xml_diff>